<commit_message>
Agile vs Waterfall models
</commit_message>
<xml_diff>
--- a/Agile and Scrum/Agile and Scrum.docx
+++ b/Agile and Scrum/Agile and Scrum.docx
@@ -112,29 +112,7 @@
           <w:sz w:val="24"/>
           <w:shd w:fill="auto" w:val="clear"/>
         </w:rPr>
-        <w:t xml:space="preserve">The Agile methodology is a type of project management approach that involves breaking the tasks of project into groups, commonly known as sprints. Teams follow a SDLC in every </w:t>
-      </w:r>
-      <w:r>
-        <w:rPr>
-          <w:rFonts w:ascii="Calibri" w:hAnsi="Calibri" w:cs="Calibri" w:eastAsia="Calibri"/>
-          <w:color w:val="auto"/>
-          <w:spacing w:val="0"/>
-          <w:position w:val="0"/>
-          <w:sz w:val="24"/>
-          <w:shd w:fill="auto" w:val="clear"/>
-        </w:rPr>
-        <w:t xml:space="preserve">sprint</w:t>
-      </w:r>
-      <w:r>
-        <w:rPr>
-          <w:rFonts w:ascii="Calibri" w:hAnsi="Calibri" w:cs="Calibri" w:eastAsia="Calibri"/>
-          <w:color w:val="auto"/>
-          <w:spacing w:val="0"/>
-          <w:position w:val="0"/>
-          <w:sz w:val="24"/>
-          <w:shd w:fill="auto" w:val="clear"/>
-        </w:rPr>
-        <w:t xml:space="preserve"> in different time.</w:t>
+        <w:t xml:space="preserve">The Agile methodology is a type of project management approach that involves breaking the tasks of project into groups, commonly known as sprints. Teams follow a SDLC in every sprint in different time.</w:t>
       </w:r>
     </w:p>
     <w:p>
@@ -327,27 +305,432 @@
       <w:pPr>
         <w:spacing w:before="0" w:after="160" w:line="259"/>
         <w:ind w:right="0" w:left="0" w:firstLine="0"/>
-        <w:jc w:val="left"/>
-        <w:rPr>
-          <w:rFonts w:ascii="Calibri" w:hAnsi="Calibri" w:cs="Calibri" w:eastAsia="Calibri"/>
-          <w:color w:val="auto"/>
-          <w:spacing w:val="0"/>
-          <w:position w:val="0"/>
-          <w:sz w:val="24"/>
-          <w:shd w:fill="auto" w:val="clear"/>
-        </w:rPr>
-      </w:pPr>
-      <w:r>
-        <w:rPr>
-          <w:rFonts w:ascii="Calibri" w:hAnsi="Calibri" w:cs="Calibri" w:eastAsia="Calibri"/>
-          <w:color w:val="auto"/>
-          <w:spacing w:val="0"/>
-          <w:position w:val="0"/>
-          <w:sz w:val="24"/>
-          <w:shd w:fill="auto" w:val="clear"/>
-        </w:rPr>
-        <w:t xml:space="preserve"> </w:t>
-      </w:r>
+        <w:jc w:val="center"/>
+        <w:rPr>
+          <w:rFonts w:ascii="Calibri" w:hAnsi="Calibri" w:cs="Calibri" w:eastAsia="Calibri"/>
+          <w:color w:val="auto"/>
+          <w:spacing w:val="0"/>
+          <w:position w:val="0"/>
+          <w:sz w:val="24"/>
+          <w:shd w:fill="auto" w:val="clear"/>
+        </w:rPr>
+      </w:pPr>
+      <w:r>
+        <w:rPr>
+          <w:rFonts w:ascii="Calibri" w:hAnsi="Calibri" w:cs="Calibri" w:eastAsia="Calibri"/>
+          <w:b/>
+          <w:color w:val="auto"/>
+          <w:spacing w:val="0"/>
+          <w:position w:val="0"/>
+          <w:sz w:val="24"/>
+          <w:shd w:fill="auto" w:val="clear"/>
+        </w:rPr>
+        <w:t xml:space="preserve">Compare between agile and waterfall models : advantage, disadvantage, when to use it, best practice of both</w:t>
+      </w:r>
+    </w:p>
+    <w:p>
+      <w:pPr>
+        <w:spacing w:before="0" w:after="160" w:line="259"/>
+        <w:ind w:right="0" w:left="0" w:firstLine="0"/>
+        <w:jc w:val="left"/>
+        <w:rPr>
+          <w:rFonts w:ascii="Calibri" w:hAnsi="Calibri" w:cs="Calibri" w:eastAsia="Calibri"/>
+          <w:color w:val="auto"/>
+          <w:spacing w:val="0"/>
+          <w:position w:val="0"/>
+          <w:sz w:val="24"/>
+          <w:shd w:fill="auto" w:val="clear"/>
+        </w:rPr>
+      </w:pPr>
+      <w:r>
+        <w:object w:dxaOrig="8640" w:dyaOrig="5969">
+          <v:rect xmlns:o="urn:schemas-microsoft-com:office:office" xmlns:v="urn:schemas-microsoft-com:vml" id="rectole0000000000" style="width:432.000000pt;height:298.450000pt" o:preferrelative="t" o:ole="">
+            <o:lock v:ext="edit"/>
+            <v:imagedata xmlns:r="http://schemas.openxmlformats.org/officeDocument/2006/relationships" r:id="docRId1" o:title=""/>
+          </v:rect>
+          <o:OLEObject xmlns:r="http://schemas.openxmlformats.org/officeDocument/2006/relationships" xmlns:o="urn:schemas-microsoft-com:office:office" Type="Embed" ProgID="StaticMetafile" DrawAspect="Content" ObjectID="0000000000" ShapeID="rectole0000000000" r:id="docRId0"/>
+        </w:object>
+      </w:r>
+    </w:p>
+    <w:p>
+      <w:pPr>
+        <w:spacing w:before="0" w:after="160" w:line="240"/>
+        <w:ind w:right="0" w:left="0" w:firstLine="0"/>
+        <w:jc w:val="left"/>
+        <w:rPr>
+          <w:rFonts w:ascii="Calibri" w:hAnsi="Calibri" w:cs="Calibri" w:eastAsia="Calibri"/>
+          <w:b/>
+          <w:color w:val="auto"/>
+          <w:spacing w:val="0"/>
+          <w:position w:val="0"/>
+          <w:sz w:val="24"/>
+          <w:shd w:fill="auto" w:val="clear"/>
+        </w:rPr>
+      </w:pPr>
+    </w:p>
+    <w:p>
+      <w:pPr>
+        <w:spacing w:before="0" w:after="160" w:line="240"/>
+        <w:ind w:right="0" w:left="0" w:firstLine="0"/>
+        <w:jc w:val="left"/>
+        <w:rPr>
+          <w:rFonts w:ascii="Calibri" w:hAnsi="Calibri" w:cs="Calibri" w:eastAsia="Calibri"/>
+          <w:b/>
+          <w:color w:val="auto"/>
+          <w:spacing w:val="0"/>
+          <w:position w:val="0"/>
+          <w:sz w:val="24"/>
+          <w:shd w:fill="auto" w:val="clear"/>
+        </w:rPr>
+      </w:pPr>
+    </w:p>
+    <w:p>
+      <w:pPr>
+        <w:spacing w:before="0" w:after="160" w:line="240"/>
+        <w:ind w:right="0" w:left="0" w:firstLine="0"/>
+        <w:jc w:val="left"/>
+        <w:rPr>
+          <w:rFonts w:ascii="Calibri" w:hAnsi="Calibri" w:cs="Calibri" w:eastAsia="Calibri"/>
+          <w:b/>
+          <w:color w:val="auto"/>
+          <w:spacing w:val="0"/>
+          <w:position w:val="0"/>
+          <w:sz w:val="24"/>
+          <w:shd w:fill="auto" w:val="clear"/>
+        </w:rPr>
+      </w:pPr>
+      <w:r>
+        <w:rPr>
+          <w:rFonts w:ascii="Calibri" w:hAnsi="Calibri" w:cs="Calibri" w:eastAsia="Calibri"/>
+          <w:b/>
+          <w:color w:val="auto"/>
+          <w:spacing w:val="0"/>
+          <w:position w:val="0"/>
+          <w:sz w:val="24"/>
+          <w:shd w:fill="auto" w:val="clear"/>
+        </w:rPr>
+        <w:t xml:space="preserve">Waterfall model </w:t>
+      </w:r>
+    </w:p>
+    <w:p>
+      <w:pPr>
+        <w:spacing w:before="0" w:after="160" w:line="240"/>
+        <w:ind w:right="0" w:left="0" w:firstLine="0"/>
+        <w:jc w:val="left"/>
+        <w:rPr>
+          <w:rFonts w:ascii="Calibri" w:hAnsi="Calibri" w:cs="Calibri" w:eastAsia="Calibri"/>
+          <w:color w:val="auto"/>
+          <w:spacing w:val="0"/>
+          <w:position w:val="0"/>
+          <w:sz w:val="24"/>
+          <w:shd w:fill="auto" w:val="clear"/>
+        </w:rPr>
+      </w:pPr>
+      <w:r>
+        <w:rPr>
+          <w:rFonts w:ascii="Calibri" w:hAnsi="Calibri" w:cs="Calibri" w:eastAsia="Calibri"/>
+          <w:color w:val="auto"/>
+          <w:spacing w:val="0"/>
+          <w:position w:val="0"/>
+          <w:sz w:val="24"/>
+          <w:shd w:fill="auto" w:val="clear"/>
+        </w:rPr>
+        <w:t xml:space="preserve">Advantage: provide whole view of project at the begining. </w:t>
+      </w:r>
+    </w:p>
+    <w:p>
+      <w:pPr>
+        <w:spacing w:before="0" w:after="160" w:line="240"/>
+        <w:ind w:right="0" w:left="0" w:firstLine="0"/>
+        <w:jc w:val="left"/>
+        <w:rPr>
+          <w:rFonts w:ascii="Calibri" w:hAnsi="Calibri" w:cs="Calibri" w:eastAsia="Calibri"/>
+          <w:color w:val="auto"/>
+          <w:spacing w:val="0"/>
+          <w:position w:val="0"/>
+          <w:sz w:val="24"/>
+          <w:shd w:fill="auto" w:val="clear"/>
+        </w:rPr>
+      </w:pPr>
+      <w:r>
+        <w:rPr>
+          <w:rFonts w:ascii="Calibri" w:hAnsi="Calibri" w:cs="Calibri" w:eastAsia="Calibri"/>
+          <w:color w:val="auto"/>
+          <w:spacing w:val="0"/>
+          <w:position w:val="0"/>
+          <w:sz w:val="24"/>
+          <w:shd w:fill="auto" w:val="clear"/>
+        </w:rPr>
+        <w:t xml:space="preserve">Disadvantage : delay in completing project.</w:t>
+      </w:r>
+    </w:p>
+    <w:p>
+      <w:pPr>
+        <w:spacing w:before="0" w:after="160" w:line="240"/>
+        <w:ind w:right="0" w:left="0" w:firstLine="0"/>
+        <w:jc w:val="left"/>
+        <w:rPr>
+          <w:rFonts w:ascii="Calibri" w:hAnsi="Calibri" w:cs="Calibri" w:eastAsia="Calibri"/>
+          <w:color w:val="auto"/>
+          <w:spacing w:val="0"/>
+          <w:position w:val="0"/>
+          <w:sz w:val="24"/>
+          <w:shd w:fill="auto" w:val="clear"/>
+        </w:rPr>
+      </w:pPr>
+      <w:r>
+        <w:rPr>
+          <w:rFonts w:ascii="Calibri" w:hAnsi="Calibri" w:cs="Calibri" w:eastAsia="Calibri"/>
+          <w:color w:val="auto"/>
+          <w:spacing w:val="0"/>
+          <w:position w:val="0"/>
+          <w:sz w:val="24"/>
+          <w:shd w:fill="auto" w:val="clear"/>
+        </w:rPr>
+        <w:t xml:space="preserve">Use: If the time factor is not important, Limited Resources, Small to Medium-Sized Projects,  Little Changes Expected and Well-understood Requirements</w:t>
+      </w:r>
+    </w:p>
+    <w:p>
+      <w:pPr>
+        <w:spacing w:before="0" w:after="160" w:line="240"/>
+        <w:ind w:right="0" w:left="0" w:firstLine="0"/>
+        <w:jc w:val="left"/>
+        <w:rPr>
+          <w:rFonts w:ascii="Calibri" w:hAnsi="Calibri" w:cs="Calibri" w:eastAsia="Calibri"/>
+          <w:color w:val="auto"/>
+          <w:spacing w:val="0"/>
+          <w:position w:val="0"/>
+          <w:sz w:val="24"/>
+          <w:shd w:fill="auto" w:val="clear"/>
+        </w:rPr>
+      </w:pPr>
+      <w:r>
+        <w:rPr>
+          <w:rFonts w:ascii="Calibri" w:hAnsi="Calibri" w:cs="Calibri" w:eastAsia="Calibri"/>
+          <w:color w:val="auto"/>
+          <w:spacing w:val="0"/>
+          <w:position w:val="0"/>
+          <w:sz w:val="24"/>
+          <w:shd w:fill="auto" w:val="clear"/>
+        </w:rPr>
+        <w:t xml:space="preserve">Best practic : buliding of house</w:t>
+      </w:r>
+    </w:p>
+    <w:p>
+      <w:pPr>
+        <w:spacing w:before="0" w:after="160" w:line="240"/>
+        <w:ind w:right="0" w:left="0" w:firstLine="0"/>
+        <w:jc w:val="left"/>
+        <w:rPr>
+          <w:rFonts w:ascii="Calibri" w:hAnsi="Calibri" w:cs="Calibri" w:eastAsia="Calibri"/>
+          <w:color w:val="auto"/>
+          <w:spacing w:val="0"/>
+          <w:position w:val="0"/>
+          <w:sz w:val="24"/>
+          <w:shd w:fill="auto" w:val="clear"/>
+        </w:rPr>
+      </w:pPr>
+      <w:r>
+        <w:object w:dxaOrig="8640" w:dyaOrig="4800">
+          <v:rect xmlns:o="urn:schemas-microsoft-com:office:office" xmlns:v="urn:schemas-microsoft-com:vml" id="rectole0000000001" style="width:432.000000pt;height:240.000000pt" o:preferrelative="t" o:ole="">
+            <o:lock v:ext="edit"/>
+            <v:imagedata xmlns:r="http://schemas.openxmlformats.org/officeDocument/2006/relationships" r:id="docRId3" o:title=""/>
+          </v:rect>
+          <o:OLEObject xmlns:r="http://schemas.openxmlformats.org/officeDocument/2006/relationships" xmlns:o="urn:schemas-microsoft-com:office:office" Type="Embed" ProgID="StaticMetafile" DrawAspect="Content" ObjectID="0000000001" ShapeID="rectole0000000001" r:id="docRId2"/>
+        </w:object>
+      </w:r>
+    </w:p>
+    <w:p>
+      <w:pPr>
+        <w:spacing w:before="0" w:after="160" w:line="240"/>
+        <w:ind w:right="0" w:left="0" w:firstLine="0"/>
+        <w:jc w:val="left"/>
+        <w:rPr>
+          <w:rFonts w:ascii="Calibri" w:hAnsi="Calibri" w:cs="Calibri" w:eastAsia="Calibri"/>
+          <w:b/>
+          <w:color w:val="auto"/>
+          <w:spacing w:val="0"/>
+          <w:position w:val="0"/>
+          <w:sz w:val="24"/>
+          <w:shd w:fill="auto" w:val="clear"/>
+        </w:rPr>
+      </w:pPr>
+      <w:r>
+        <w:rPr>
+          <w:rFonts w:ascii="Calibri" w:hAnsi="Calibri" w:cs="Calibri" w:eastAsia="Calibri"/>
+          <w:b/>
+          <w:color w:val="auto"/>
+          <w:spacing w:val="0"/>
+          <w:position w:val="0"/>
+          <w:sz w:val="24"/>
+          <w:shd w:fill="auto" w:val="clear"/>
+        </w:rPr>
+        <w:t xml:space="preserve">Agile model</w:t>
+      </w:r>
+    </w:p>
+    <w:p>
+      <w:pPr>
+        <w:spacing w:before="0" w:after="160" w:line="240"/>
+        <w:ind w:right="0" w:left="0" w:firstLine="0"/>
+        <w:jc w:val="left"/>
+        <w:rPr>
+          <w:rFonts w:ascii="Calibri" w:hAnsi="Calibri" w:cs="Calibri" w:eastAsia="Calibri"/>
+          <w:color w:val="auto"/>
+          <w:spacing w:val="0"/>
+          <w:position w:val="0"/>
+          <w:sz w:val="24"/>
+          <w:shd w:fill="auto" w:val="clear"/>
+        </w:rPr>
+      </w:pPr>
+      <w:r>
+        <w:rPr>
+          <w:rFonts w:ascii="Calibri" w:hAnsi="Calibri" w:cs="Calibri" w:eastAsia="Calibri"/>
+          <w:color w:val="auto"/>
+          <w:spacing w:val="0"/>
+          <w:position w:val="0"/>
+          <w:sz w:val="24"/>
+          <w:shd w:fill="auto" w:val="clear"/>
+        </w:rPr>
+        <w:t xml:space="preserve">Advantage: Work flexible, Time-Efficient</w:t>
+      </w:r>
+    </w:p>
+    <w:p>
+      <w:pPr>
+        <w:spacing w:before="0" w:after="160" w:line="240"/>
+        <w:ind w:right="0" w:left="0" w:firstLine="0"/>
+        <w:jc w:val="left"/>
+        <w:rPr>
+          <w:rFonts w:ascii="Calibri" w:hAnsi="Calibri" w:cs="Calibri" w:eastAsia="Calibri"/>
+          <w:color w:val="auto"/>
+          <w:spacing w:val="0"/>
+          <w:position w:val="0"/>
+          <w:sz w:val="24"/>
+          <w:shd w:fill="auto" w:val="clear"/>
+        </w:rPr>
+      </w:pPr>
+      <w:r>
+        <w:rPr>
+          <w:rFonts w:ascii="Calibri" w:hAnsi="Calibri" w:cs="Calibri" w:eastAsia="Calibri"/>
+          <w:color w:val="auto"/>
+          <w:spacing w:val="0"/>
+          <w:position w:val="0"/>
+          <w:sz w:val="24"/>
+          <w:shd w:fill="auto" w:val="clear"/>
+        </w:rPr>
+        <w:t xml:space="preserve">Disadvantage : prioritizes working on projects rather than paperwork. thus will be have less documnetaion </w:t>
+      </w:r>
+    </w:p>
+    <w:p>
+      <w:pPr>
+        <w:spacing w:before="0" w:after="160" w:line="240"/>
+        <w:ind w:right="0" w:left="0" w:firstLine="0"/>
+        <w:jc w:val="left"/>
+        <w:rPr>
+          <w:rFonts w:ascii="Calibri" w:hAnsi="Calibri" w:cs="Calibri" w:eastAsia="Calibri"/>
+          <w:color w:val="auto"/>
+          <w:spacing w:val="0"/>
+          <w:position w:val="0"/>
+          <w:sz w:val="24"/>
+          <w:shd w:fill="auto" w:val="clear"/>
+        </w:rPr>
+      </w:pPr>
+      <w:r>
+        <w:rPr>
+          <w:rFonts w:ascii="Calibri" w:hAnsi="Calibri" w:cs="Calibri" w:eastAsia="Calibri"/>
+          <w:color w:val="auto"/>
+          <w:spacing w:val="0"/>
+          <w:position w:val="0"/>
+          <w:sz w:val="24"/>
+          <w:shd w:fill="auto" w:val="clear"/>
+        </w:rPr>
+        <w:t xml:space="preserve">Use: Unclear or Changing Requirements, Complex Projects, Quick Time-to-Market, </w:t>
+      </w:r>
+    </w:p>
+    <w:p>
+      <w:pPr>
+        <w:spacing w:before="0" w:after="160" w:line="240"/>
+        <w:ind w:right="0" w:left="0" w:firstLine="0"/>
+        <w:jc w:val="left"/>
+        <w:rPr>
+          <w:rFonts w:ascii="Calibri" w:hAnsi="Calibri" w:cs="Calibri" w:eastAsia="Calibri"/>
+          <w:color w:val="auto"/>
+          <w:spacing w:val="0"/>
+          <w:position w:val="0"/>
+          <w:sz w:val="24"/>
+          <w:shd w:fill="auto" w:val="clear"/>
+        </w:rPr>
+      </w:pPr>
+      <w:r>
+        <w:rPr>
+          <w:rFonts w:ascii="Calibri" w:hAnsi="Calibri" w:cs="Calibri" w:eastAsia="Calibri"/>
+          <w:color w:val="auto"/>
+          <w:spacing w:val="0"/>
+          <w:position w:val="0"/>
+          <w:sz w:val="24"/>
+          <w:shd w:fill="auto" w:val="clear"/>
+        </w:rPr>
+        <w:t xml:space="preserve">Best practic : bank system</w:t>
+      </w:r>
+    </w:p>
+    <w:p>
+      <w:pPr>
+        <w:spacing w:before="0" w:after="160" w:line="240"/>
+        <w:ind w:right="0" w:left="0" w:firstLine="0"/>
+        <w:jc w:val="left"/>
+        <w:rPr>
+          <w:rFonts w:ascii="Calibri" w:hAnsi="Calibri" w:cs="Calibri" w:eastAsia="Calibri"/>
+          <w:color w:val="auto"/>
+          <w:spacing w:val="0"/>
+          <w:position w:val="0"/>
+          <w:sz w:val="24"/>
+          <w:shd w:fill="auto" w:val="clear"/>
+        </w:rPr>
+      </w:pPr>
+    </w:p>
+    <w:p>
+      <w:pPr>
+        <w:spacing w:before="0" w:after="160" w:line="240"/>
+        <w:ind w:right="0" w:left="0" w:firstLine="0"/>
+        <w:jc w:val="left"/>
+        <w:rPr>
+          <w:rFonts w:ascii="Calibri" w:hAnsi="Calibri" w:cs="Calibri" w:eastAsia="Calibri"/>
+          <w:color w:val="auto"/>
+          <w:spacing w:val="0"/>
+          <w:position w:val="0"/>
+          <w:sz w:val="24"/>
+          <w:shd w:fill="auto" w:val="clear"/>
+        </w:rPr>
+      </w:pPr>
+    </w:p>
+    <w:p>
+      <w:pPr>
+        <w:spacing w:before="0" w:after="160" w:line="240"/>
+        <w:ind w:right="0" w:left="0" w:firstLine="0"/>
+        <w:jc w:val="left"/>
+        <w:rPr>
+          <w:rFonts w:ascii="Calibri" w:hAnsi="Calibri" w:cs="Calibri" w:eastAsia="Calibri"/>
+          <w:color w:val="auto"/>
+          <w:spacing w:val="0"/>
+          <w:position w:val="0"/>
+          <w:sz w:val="24"/>
+          <w:shd w:fill="auto" w:val="clear"/>
+        </w:rPr>
+      </w:pPr>
+    </w:p>
+    <w:p>
+      <w:pPr>
+        <w:spacing w:before="0" w:after="160" w:line="240"/>
+        <w:ind w:right="0" w:left="0" w:firstLine="0"/>
+        <w:jc w:val="left"/>
+        <w:rPr>
+          <w:rFonts w:ascii="Calibri" w:hAnsi="Calibri" w:cs="Calibri" w:eastAsia="Calibri"/>
+          <w:color w:val="auto"/>
+          <w:spacing w:val="0"/>
+          <w:position w:val="0"/>
+          <w:sz w:val="24"/>
+          <w:shd w:fill="auto" w:val="clear"/>
+        </w:rPr>
+      </w:pPr>
     </w:p>
   </w:body>
 </w:document>

</xml_diff>